<commit_message>
SE 17 - 05/05/2025
</commit_message>
<xml_diff>
--- a/reporte.docx
+++ b/reporte.docx
@@ -12,7 +12,7 @@
       </w:r>
     </w:p>
     <w:bookmarkEnd w:id="20"/>
-    <w:bookmarkStart w:id="39" w:name="se-9-2025"/>
+    <w:bookmarkStart w:id="39" w:name="se-17-2025"/>
     <w:p>
       <w:pPr>
         <w:pStyle w:val="Ttulo1"/>
@@ -22,7 +22,7 @@
           <w:bCs/>
           <w:b/>
         </w:rPr>
-        <w:t xml:space="preserve">SE: 9-2025</w:t>
+        <w:t xml:space="preserve">SE: 17-2025</w:t>
       </w:r>
     </w:p>
     <w:p>
@@ -50,7 +50,7 @@
         <w:pStyle w:val="FirstParagraph"/>
       </w:pPr>
       <w:r>
-        <w:t xml:space="preserve">En la semana epidemiológica 9 del año 2025, el número acumulado de casos de dengue en Perú asciende a 17.331. Los departamentos de San Martín, Loreto y Piura han registrado la mayor cantidad de casos acumulados en lo que va del año (Tabla N°1). La variación porcentual en la última semana muestra un cambio del -18,9%. Sin embargo, esta tendencia podría fluctuar en las semanas siguientes debido a la actualización de datos. Se ha observado un patrón variable en las semanas anteriores, con variaciones porcentuales de 9,1%, -4% y 16,4% (Gráfico N°1). Los departamentos que han experimentado el mayor cambio porcentual en la última semana son Ayacucho, Ancash e Ica. Además, los departamentos de Ica, Puno y Callao han mostrado el mayor cambio porcentual promedio en las tres semanas previas a la última (Tabla N°1).</w:t>
+        <w:t xml:space="preserve">En la semana epidemiológica 17 del año 2025, el número acumulado de casos de dengue en Perú asciende a 31.681. Los departamentos de San Martín, Loreto y Cajamarca han registrado la mayor cantidad de casos acumulados en lo que va del año (Tabla N°1). La variación porcentual en la última semana muestra un cambio del -14%. Sin embargo, esta tendencia podría fluctuar en las semanas siguientes debido a la actualización de datos. Se ha observado un patrón variable en las semanas anteriores, con variaciones porcentuales de 31,3%, 7,7% y -1,9% (Gráfico N°1). Los departamentos que han experimentado el mayor cambio porcentual en la última semana son Ancash, Ayacucho y Pasco. Además, los departamentos de Ayacucho, Ancash y Pasco han mostrado el mayor cambio porcentual promedio en las tres semanas previas a la última (Tabla N°1).</w:t>
       </w:r>
     </w:p>
     <w:bookmarkEnd w:id="21"/>
@@ -60,7 +60,7 @@
       </w:pPr>
     </w:p>
     <w:bookmarkEnd w:id="22"/>
-    <w:bookmarkStart w:id="26" w:name="X778b7ce27a19954b6baf0f5a32dfb2a4f1c71a1"/>
+    <w:bookmarkStart w:id="26" w:name="X76b4ecbb5dccf122b9af7ed27eea85ef404b15f"/>
     <w:p>
       <w:pPr>
         <w:pStyle w:val="Ttulo2"/>
@@ -70,7 +70,7 @@
           <w:bCs/>
           <w:b/>
         </w:rPr>
-        <w:t xml:space="preserve">Grafico N°1: Número de casos y cambio porcentual en Dengue, por semana epidemiológica. SE: 9-2025</w:t>
+        <w:t xml:space="preserve">Grafico N°1: Número de casos y cambio porcentual en Dengue, por semana epidemiológica. SE: 17-2025</w:t>
       </w:r>
     </w:p>
     <w:p>
@@ -154,7 +154,7 @@
         <w:pStyle w:val="FirstParagraph"/>
       </w:pPr>
       <w:r>
-        <w:t xml:space="preserve">En la última semana, 5 distritos han reportado el primer caso de dengue después de 5 años sin notificaciones previas. Esto eleva a 14 los distritos que han notificado su primer caso de dengue en este año (Tabla N°1).</w:t>
+        <w:t xml:space="preserve">En la última semana, tres distritos han reportado el primer caso de dengue en cinco años. Esto eleva a nueve los distritos que han notificado su primer caso después de cinco años de dengue este año (Tabla N°1).</w:t>
       </w:r>
     </w:p>
     <w:bookmarkEnd w:id="27"/>
@@ -179,7 +179,7 @@
         <w:pStyle w:val="FirstParagraph"/>
       </w:pPr>
       <w:r>
-        <w:t xml:space="preserve">Se han identificado 48 distritos en condición de Alarma debido a un aumento superior a lo esperado según datos históricos. Por otro lado, se encuentran en Alerta 192 distritos que muestran un crecimiento en el número de casos en las últimas semanas, aunque no alcanzan aún los niveles de Alarma (Gráfico N°2).</w:t>
+        <w:t xml:space="preserve">Se han identificado señales de aumento de casos en 55 distritos, lo que coloca a estos territorios en condición de alarma debido a un incremento superior a lo esperado según datos históricos de años sin brotes. Por otro lado, 194 distritos se encuentran en alerta, lo que sugiere un crecimiento en el número de casos en las últimas semanas, aunque no alcanzan aún los niveles de alarma (Gráfico N°2).</w:t>
       </w:r>
     </w:p>
     <w:bookmarkEnd w:id="29"/>
@@ -189,7 +189,7 @@
       </w:pPr>
     </w:p>
     <w:bookmarkEnd w:id="30"/>
-    <w:bookmarkStart w:id="34" w:name="Xc8510ff881759f49de32a731df3824a89f1fb33"/>
+    <w:bookmarkStart w:id="34" w:name="X4fe5964fa0bb7f4dd664d1ab9fb22092d92bb03"/>
     <w:p>
       <w:pPr>
         <w:pStyle w:val="Ttulo2"/>
@@ -199,7 +199,7 @@
           <w:bCs/>
           <w:b/>
         </w:rPr>
-        <w:t xml:space="preserve">Grafico N°2: Señales de Aleerta temprana en Dengue. SE: 9-2025, Perú.</w:t>
+        <w:t xml:space="preserve">Grafico N°2: Señales de Aleerta temprana en Dengue. SE: 17-2025, Perú.</w:t>
       </w:r>
     </w:p>
     <w:tbl>
@@ -281,7 +281,7 @@
       </w:pPr>
     </w:p>
     <w:bookmarkEnd w:id="34"/>
-    <w:bookmarkStart w:id="38" w:name="Xe825574dc63703dd39c4caadd889657db4ae864"/>
+    <w:bookmarkStart w:id="38" w:name="X564c5d6548778681026d96e11432c5ccc4e7169"/>
     <w:p>
       <w:pPr>
         <w:pStyle w:val="Ttulo2"/>
@@ -291,7 +291,7 @@
           <w:bCs/>
           <w:b/>
         </w:rPr>
-        <w:t xml:space="preserve">Tabla N°1: Indicadores de Alerta Temprana de Dengue. SE: 9-2025, Perú.</w:t>
+        <w:t xml:space="preserve">Tabla N°1: Indicadores de Alerta Temprana de Dengue. SE: 17-2025, Perú.</w:t>
       </w:r>
     </w:p>
     <w:p>
@@ -306,7 +306,7 @@
       <w:r>
         <w:drawing>
           <wp:inline>
-            <wp:extent cx="5943600" cy="7269909"/>
+            <wp:extent cx="5943600" cy="7254779"/>
             <wp:effectExtent b="0" l="0" r="0" t="0"/>
             <wp:docPr descr="" title="" id="36" name="Picture"/>
             <a:graphic>
@@ -327,7 +327,7 @@
                   <pic:spPr bwMode="auto">
                     <a:xfrm>
                       <a:off x="0" y="0"/>
-                      <a:ext cx="5943600" cy="7269909"/>
+                      <a:ext cx="5943600" cy="7254779"/>
                     </a:xfrm>
                     <a:prstGeom prst="rect">
                       <a:avLst/>

</xml_diff>